<commit_message>
Basic CNN last update
</commit_message>
<xml_diff>
--- a/Challenge1/Explanation.docx
+++ b/Challenge1/Explanation.docx
@@ -13,38 +13,82 @@
         <w:rPr>
           <w:b/>
         </w:rPr>
-        <w:t xml:space="preserve">AN2DL: </w:t>
-      </w:r>
-      <w:proofErr w:type="spellStart"/>
-      <w:r>
+        <w:t>AN2DL: Homework - Image Classification</w:t>
+      </w:r>
+    </w:p>
+    <w:p>
+      <w:pPr>
+        <w:jc w:val="center"/>
         <w:rPr>
           <w:b/>
         </w:rPr>
-        <w:t>Homework</w:t>
-      </w:r>
-      <w:proofErr w:type="spellEnd"/>
+      </w:pPr>
+    </w:p>
+    <w:p>
+      <w:pPr>
+        <w:rPr>
+          <w:lang w:val="en-GB"/>
+        </w:rPr>
+      </w:pPr>
       <w:r>
         <w:rPr>
           <w:b/>
-        </w:rPr>
-        <w:t xml:space="preserve"> - Image </w:t>
-      </w:r>
-      <w:proofErr w:type="spellStart"/>
+          <w:lang w:val="en-GB"/>
+        </w:rPr>
+        <w:t>NAME_1</w:t>
+      </w:r>
+      <w:r>
+        <w:rPr>
+          <w:lang w:val="en-GB"/>
+        </w:rPr>
+        <w:t xml:space="preserve">: </w:t>
+      </w:r>
+      <w:r>
+        <w:rPr>
+          <w:lang w:val="en-GB"/>
+        </w:rPr>
+        <w:t>Valerio</w:t>
+      </w:r>
+    </w:p>
+    <w:p>
+      <w:pPr>
+        <w:rPr>
+          <w:lang w:val="en-GB"/>
+        </w:rPr>
+      </w:pPr>
       <w:r>
         <w:rPr>
           <w:b/>
-        </w:rPr>
-        <w:t>Classification</w:t>
-      </w:r>
-      <w:proofErr w:type="spellEnd"/>
-    </w:p>
-    <w:p>
-      <w:pPr>
-        <w:jc w:val="center"/>
+          <w:lang w:val="en-GB"/>
+        </w:rPr>
+        <w:t>LAST-NAME_1</w:t>
+      </w:r>
+      <w:r>
+        <w:rPr>
+          <w:lang w:val="en-GB"/>
+        </w:rPr>
+        <w:t>: Colombo</w:t>
+      </w:r>
+    </w:p>
+    <w:p>
+      <w:pPr>
+        <w:rPr>
+          <w:lang w:val="en-GB"/>
+        </w:rPr>
+      </w:pPr>
+      <w:r>
         <w:rPr>
           <w:b/>
-        </w:rPr>
-      </w:pPr>
+          <w:lang w:val="en-GB"/>
+        </w:rPr>
+        <w:t>STUDENT-ID_1</w:t>
+      </w:r>
+      <w:r>
+        <w:rPr>
+          <w:lang w:val="en-GB"/>
+        </w:rPr>
+        <w:t>: 10499221</w:t>
+      </w:r>
     </w:p>
     <w:p>
       <w:pPr>
@@ -57,7 +101,7 @@
           <w:b/>
           <w:lang w:val="en-GB"/>
         </w:rPr>
-        <w:t>NAME_1</w:t>
+        <w:t>NAME_2</w:t>
       </w:r>
       <w:r>
         <w:rPr>
@@ -69,7 +113,7 @@
         <w:rPr>
           <w:lang w:val="en-GB"/>
         </w:rPr>
-        <w:t>Valerio</w:t>
+        <w:t>Riccardo</w:t>
       </w:r>
     </w:p>
     <w:p>
@@ -83,13 +127,13 @@
           <w:b/>
           <w:lang w:val="en-GB"/>
         </w:rPr>
-        <w:t>LAST-NAME_1</w:t>
-      </w:r>
-      <w:r>
-        <w:rPr>
-          <w:lang w:val="en-GB"/>
-        </w:rPr>
-        <w:t>: Colombo</w:t>
+        <w:t>LAST-NAME_2</w:t>
+      </w:r>
+      <w:r>
+        <w:rPr>
+          <w:lang w:val="en-GB"/>
+        </w:rPr>
+        <w:t>: Confalonieri</w:t>
       </w:r>
     </w:p>
     <w:p>
@@ -103,27 +147,28 @@
           <w:b/>
           <w:lang w:val="en-GB"/>
         </w:rPr>
-        <w:t>STUDENT-ID_1</w:t>
-      </w:r>
-      <w:r>
-        <w:rPr>
-          <w:lang w:val="en-GB"/>
-        </w:rPr>
-        <w:t>: 10499221</w:t>
-      </w:r>
-    </w:p>
-    <w:p>
-      <w:pPr>
-        <w:rPr>
-          <w:lang w:val="en-GB"/>
-        </w:rPr>
-      </w:pPr>
+        <w:t>STUDENT-ID_2</w:t>
+      </w:r>
+      <w:r>
+        <w:rPr>
+          <w:lang w:val="en-GB"/>
+        </w:rPr>
+        <w:t xml:space="preserve">: </w:t>
+      </w:r>
+      <w:r>
+        <w:rPr>
+          <w:lang w:val="en-GB"/>
+        </w:rPr>
+        <w:t>10493823</w:t>
+      </w:r>
+    </w:p>
+    <w:p>
       <w:r>
         <w:rPr>
           <w:b/>
           <w:lang w:val="en-GB"/>
         </w:rPr>
-        <w:t>NAME_2</w:t>
+        <w:t>LEADERBOARD NICKNAME</w:t>
       </w:r>
       <w:r>
         <w:rPr>
@@ -132,73 +177,6 @@
         <w:t xml:space="preserve">: </w:t>
       </w:r>
       <w:r>
-        <w:rPr>
-          <w:lang w:val="en-GB"/>
-        </w:rPr>
-        <w:t>Riccardo</w:t>
-      </w:r>
-    </w:p>
-    <w:p>
-      <w:pPr>
-        <w:rPr>
-          <w:lang w:val="en-GB"/>
-        </w:rPr>
-      </w:pPr>
-      <w:r>
-        <w:rPr>
-          <w:b/>
-          <w:lang w:val="en-GB"/>
-        </w:rPr>
-        <w:t>LAST-NAME_2</w:t>
-      </w:r>
-      <w:r>
-        <w:rPr>
-          <w:lang w:val="en-GB"/>
-        </w:rPr>
-        <w:t>: Confalonieri</w:t>
-      </w:r>
-    </w:p>
-    <w:p>
-      <w:pPr>
-        <w:rPr>
-          <w:lang w:val="en-GB"/>
-        </w:rPr>
-      </w:pPr>
-      <w:r>
-        <w:rPr>
-          <w:b/>
-          <w:lang w:val="en-GB"/>
-        </w:rPr>
-        <w:t>STUDENT-ID_2</w:t>
-      </w:r>
-      <w:r>
-        <w:rPr>
-          <w:lang w:val="en-GB"/>
-        </w:rPr>
-        <w:t xml:space="preserve">: </w:t>
-      </w:r>
-      <w:r>
-        <w:rPr>
-          <w:lang w:val="en-GB"/>
-        </w:rPr>
-        <w:t>10493823</w:t>
-      </w:r>
-    </w:p>
-    <w:p>
-      <w:r>
-        <w:rPr>
-          <w:b/>
-          <w:lang w:val="en-GB"/>
-        </w:rPr>
-        <w:t>LEADERBOARD NICKNAME</w:t>
-      </w:r>
-      <w:r>
-        <w:rPr>
-          <w:lang w:val="en-GB"/>
-        </w:rPr>
-        <w:t xml:space="preserve">: </w:t>
-      </w:r>
-      <w:r>
         <w:t>10499221-10493823</w:t>
       </w:r>
     </w:p>
@@ -228,7 +206,6 @@
           <w:lang w:val="en-GB"/>
         </w:rPr>
       </w:pPr>
-      <w:proofErr w:type="spellStart"/>
       <w:r>
         <w:rPr>
           <w:i/>
@@ -236,26 +213,11 @@
         </w:rPr>
         <w:t>Basic_CNN.ipynb</w:t>
       </w:r>
-      <w:proofErr w:type="spellEnd"/>
-      <w:r>
-        <w:rPr>
-          <w:lang w:val="en-GB"/>
-        </w:rPr>
-        <w:t xml:space="preserve"> is the one where we don’t use </w:t>
-      </w:r>
-      <w:proofErr w:type="gramStart"/>
-      <w:r>
-        <w:rPr>
-          <w:lang w:val="en-GB"/>
-        </w:rPr>
-        <w:t>TL</w:t>
-      </w:r>
-      <w:proofErr w:type="gramEnd"/>
-      <w:r>
-        <w:rPr>
-          <w:lang w:val="en-GB"/>
-        </w:rPr>
-        <w:t xml:space="preserve"> and which got the score of </w:t>
+      <w:r>
+        <w:rPr>
+          <w:lang w:val="en-GB"/>
+        </w:rPr>
+        <w:t xml:space="preserve"> is the one where we don’t use TL and which got the score of </w:t>
       </w:r>
       <w:r>
         <w:rPr>
@@ -282,7 +244,21 @@
           <w:i/>
           <w:lang w:val="en-GB"/>
         </w:rPr>
-        <w:t>Transfer_InceptionV3_CNN.ipynb</w:t>
+        <w:t>Transfer_</w:t>
+      </w:r>
+      <w:r>
+        <w:rPr>
+          <w:i/>
+          <w:lang w:val="en-GB"/>
+        </w:rPr>
+        <w:t>Learning</w:t>
+      </w:r>
+      <w:r>
+        <w:rPr>
+          <w:i/>
+          <w:lang w:val="en-GB"/>
+        </w:rPr>
+        <w:t>_CNN.ipynb</w:t>
       </w:r>
       <w:r>
         <w:rPr>
@@ -371,24 +347,29 @@
         <w:rPr>
           <w:lang w:val="en-GB"/>
         </w:rPr>
-        <w:t xml:space="preserve">In both notebooks the first cells were added to make everything work with Google </w:t>
-      </w:r>
-      <w:proofErr w:type="spellStart"/>
-      <w:r>
-        <w:rPr>
-          <w:lang w:val="en-GB"/>
-        </w:rPr>
-        <w:t>Colab</w:t>
-      </w:r>
-      <w:proofErr w:type="spellEnd"/>
-      <w:r>
-        <w:rPr>
-          <w:lang w:val="en-GB"/>
-        </w:rPr>
-        <w:t>, importing a .zip file containing all the images from Google Drive.</w:t>
+        <w:t>In both notebooks the first cells were added to make everything work with Google Colab, importing a .zip file containing all the images from Google Drive.</w:t>
+      </w:r>
+    </w:p>
+    <w:p>
+      <w:pPr>
+        <w:rPr>
+          <w:lang w:val="en-GB"/>
+        </w:rPr>
+      </w:pPr>
+      <w:r>
+        <w:rPr>
+          <w:lang w:val="en-GB"/>
+        </w:rPr>
+        <w:t>At the beginning and in the code of the notebooks</w:t>
       </w:r>
       <w:bookmarkStart w:id="0" w:name="_GoBack"/>
       <w:bookmarkEnd w:id="0"/>
+      <w:r>
+        <w:rPr>
+          <w:lang w:val="en-GB"/>
+        </w:rPr>
+        <w:t xml:space="preserve"> you will find some comments about the decisions we took.</w:t>
+      </w:r>
       <w:r>
         <w:rPr>
           <w:lang w:val="en-GB"/>
@@ -423,7 +404,7 @@
       </w:pPr>
     </w:pPrDefault>
   </w:docDefaults>
-  <w:latentStyles w:defLockedState="0" w:defUIPriority="99" w:defSemiHidden="0" w:defUnhideWhenUsed="0" w:defQFormat="0" w:count="375">
+  <w:latentStyles w:defLockedState="0" w:defUIPriority="99" w:defSemiHidden="0" w:defUnhideWhenUsed="0" w:defQFormat="0" w:count="376">
     <w:lsdException w:name="Normal" w:uiPriority="0" w:qFormat="1"/>
     <w:lsdException w:name="heading 1" w:uiPriority="9" w:qFormat="1"/>
     <w:lsdException w:name="heading 2" w:semiHidden="1" w:uiPriority="9" w:unhideWhenUsed="1" w:qFormat="1"/>
@@ -529,7 +510,6 @@
     <w:lsdException w:name="HTML Sample" w:semiHidden="1" w:unhideWhenUsed="1"/>
     <w:lsdException w:name="HTML Typewriter" w:semiHidden="1" w:unhideWhenUsed="1"/>
     <w:lsdException w:name="HTML Variable" w:semiHidden="1" w:unhideWhenUsed="1"/>
-    <w:lsdException w:name="Normal Table" w:semiHidden="1" w:unhideWhenUsed="1"/>
     <w:lsdException w:name="annotation subject" w:semiHidden="1" w:unhideWhenUsed="1"/>
     <w:lsdException w:name="No List" w:semiHidden="1" w:unhideWhenUsed="1"/>
     <w:lsdException w:name="Outline List 1" w:semiHidden="1" w:unhideWhenUsed="1"/>
@@ -576,10 +556,8 @@
     <w:lsdException w:name="Table Subtle 2" w:semiHidden="1" w:unhideWhenUsed="1"/>
     <w:lsdException w:name="Table Web 1" w:semiHidden="1" w:unhideWhenUsed="1"/>
     <w:lsdException w:name="Table Web 2" w:semiHidden="1" w:unhideWhenUsed="1"/>
-    <w:lsdException w:name="Table Web 3" w:semiHidden="1" w:unhideWhenUsed="1"/>
     <w:lsdException w:name="Balloon Text" w:semiHidden="1" w:unhideWhenUsed="1"/>
     <w:lsdException w:name="Table Grid" w:uiPriority="39"/>
-    <w:lsdException w:name="Table Theme" w:semiHidden="1" w:unhideWhenUsed="1"/>
     <w:lsdException w:name="Placeholder Text" w:semiHidden="1"/>
     <w:lsdException w:name="No Spacing" w:uiPriority="1" w:qFormat="1"/>
     <w:lsdException w:name="Light Shading" w:uiPriority="60"/>
@@ -799,6 +777,7 @@
     <w:lsdException w:name="Smart Hyperlink" w:semiHidden="1" w:unhideWhenUsed="1"/>
     <w:lsdException w:name="Hashtag" w:semiHidden="1" w:unhideWhenUsed="1"/>
     <w:lsdException w:name="Unresolved Mention" w:semiHidden="1" w:unhideWhenUsed="1"/>
+    <w:lsdException w:name="Smart Link" w:semiHidden="1" w:unhideWhenUsed="1"/>
   </w:latentStyles>
   <w:style w:type="paragraph" w:default="1" w:styleId="Normale">
     <w:name w:val="Normal"/>
@@ -807,6 +786,7 @@
   <w:style w:type="character" w:default="1" w:styleId="Carpredefinitoparagrafo">
     <w:name w:val="Default Paragraph Font"/>
     <w:uiPriority w:val="1"/>
+    <w:semiHidden/>
     <w:unhideWhenUsed/>
   </w:style>
   <w:style w:type="table" w:default="1" w:styleId="Tabellanormale">

</xml_diff>

<commit_message>
Zip creation and refinement
</commit_message>
<xml_diff>
--- a/Challenge1/Explanation.docx
+++ b/Challenge1/Explanation.docx
@@ -13,8 +13,30 @@
         <w:rPr>
           <w:b/>
         </w:rPr>
-        <w:t>AN2DL: Homework - Image Classification</w:t>
-      </w:r>
+        <w:t xml:space="preserve">AN2DL: </w:t>
+      </w:r>
+      <w:proofErr w:type="spellStart"/>
+      <w:r>
+        <w:rPr>
+          <w:b/>
+        </w:rPr>
+        <w:t>Homework</w:t>
+      </w:r>
+      <w:proofErr w:type="spellEnd"/>
+      <w:r>
+        <w:rPr>
+          <w:b/>
+        </w:rPr>
+        <w:t xml:space="preserve"> - Image </w:t>
+      </w:r>
+      <w:proofErr w:type="spellStart"/>
+      <w:r>
+        <w:rPr>
+          <w:b/>
+        </w:rPr>
+        <w:t>Classification</w:t>
+      </w:r>
+      <w:proofErr w:type="spellEnd"/>
     </w:p>
     <w:p>
       <w:pPr>
@@ -206,6 +228,7 @@
           <w:lang w:val="en-GB"/>
         </w:rPr>
       </w:pPr>
+      <w:proofErr w:type="spellStart"/>
       <w:r>
         <w:rPr>
           <w:i/>
@@ -213,18 +236,47 @@
         </w:rPr>
         <w:t>Basic_CNN.ipynb</w:t>
       </w:r>
-      <w:r>
-        <w:rPr>
-          <w:lang w:val="en-GB"/>
-        </w:rPr>
-        <w:t xml:space="preserve"> is the one where we don’t use TL and which got the score of </w:t>
+      <w:proofErr w:type="spellEnd"/>
+      <w:r>
+        <w:rPr>
+          <w:lang w:val="en-GB"/>
+        </w:rPr>
+        <w:t xml:space="preserve"> is the one where we don’t use </w:t>
+      </w:r>
+      <w:proofErr w:type="gramStart"/>
+      <w:r>
+        <w:rPr>
+          <w:lang w:val="en-GB"/>
+        </w:rPr>
+        <w:t>TL</w:t>
+      </w:r>
+      <w:proofErr w:type="gramEnd"/>
+      <w:r>
+        <w:rPr>
+          <w:lang w:val="en-GB"/>
+        </w:rPr>
+        <w:t xml:space="preserve"> and which got the score of </w:t>
       </w:r>
       <w:r>
         <w:rPr>
           <w:u w:val="single"/>
           <w:lang w:val="en-GB"/>
         </w:rPr>
-        <w:t>0.61800</w:t>
+        <w:t>0.6</w:t>
+      </w:r>
+      <w:r>
+        <w:rPr>
+          <w:u w:val="single"/>
+          <w:lang w:val="en-GB"/>
+        </w:rPr>
+        <w:t>46</w:t>
+      </w:r>
+      <w:r>
+        <w:rPr>
+          <w:u w:val="single"/>
+          <w:lang w:val="en-GB"/>
+        </w:rPr>
+        <w:t>00</w:t>
       </w:r>
       <w:r>
         <w:rPr>
@@ -239,6 +291,7 @@
           <w:lang w:val="en-GB"/>
         </w:rPr>
       </w:pPr>
+      <w:proofErr w:type="spellStart"/>
       <w:r>
         <w:rPr>
           <w:i/>
@@ -260,6 +313,7 @@
         </w:rPr>
         <w:t>_CNN.ipynb</w:t>
       </w:r>
+      <w:proofErr w:type="spellEnd"/>
       <w:r>
         <w:rPr>
           <w:lang w:val="en-GB"/>
@@ -290,77 +344,7 @@
         <w:rPr>
           <w:lang w:val="en-GB"/>
         </w:rPr>
-        <w:t>We didn’t provide the JSON file with the images we use for validation since we choose them automatically using a fixed seed.</w:t>
-      </w:r>
-    </w:p>
-    <w:p>
-      <w:pPr>
-        <w:rPr>
-          <w:lang w:val="en-GB"/>
-        </w:rPr>
-      </w:pPr>
-    </w:p>
-    <w:p>
-      <w:pPr>
-        <w:rPr>
-          <w:lang w:val="en-GB"/>
-        </w:rPr>
-      </w:pPr>
-      <w:r>
-        <w:rPr>
-          <w:lang w:val="en-GB"/>
-        </w:rPr>
-        <w:t>The approach we chose was to start without using transfer learning, trying to improve the score as much as possible. Once we reached the best we could</w:t>
-      </w:r>
-      <w:r>
-        <w:rPr>
-          <w:lang w:val="en-GB"/>
-        </w:rPr>
-        <w:t>,</w:t>
-      </w:r>
-      <w:r>
-        <w:rPr>
-          <w:lang w:val="en-GB"/>
-        </w:rPr>
-        <w:t xml:space="preserve"> we moved to transfer learning</w:t>
-      </w:r>
-      <w:r>
-        <w:rPr>
-          <w:lang w:val="en-GB"/>
-        </w:rPr>
-        <w:t>, trying to optimize our model as much as possible.</w:t>
-      </w:r>
-      <w:r>
-        <w:rPr>
-          <w:lang w:val="en-GB"/>
-        </w:rPr>
-        <w:t xml:space="preserve"> For what concerns transfer learning, we tried to use different models and noticed inceptionV3 was the one which gave us the best result.</w:t>
-      </w:r>
-    </w:p>
-    <w:p>
-      <w:pPr>
-        <w:rPr>
-          <w:lang w:val="en-GB"/>
-        </w:rPr>
-      </w:pPr>
-      <w:r>
-        <w:rPr>
-          <w:lang w:val="en-GB"/>
-        </w:rPr>
-        <w:t>In both notebooks the first cells were added to make everything work with Google Colab, importing a .zip file containing all the images from Google Drive.</w:t>
-      </w:r>
-    </w:p>
-    <w:p>
-      <w:pPr>
-        <w:rPr>
-          <w:lang w:val="en-GB"/>
-        </w:rPr>
-      </w:pPr>
-      <w:r>
-        <w:rPr>
-          <w:lang w:val="en-GB"/>
-        </w:rPr>
-        <w:t>At the beginning and in the code of the notebooks</w:t>
+        <w:t>We didn’t provide the JSON file with the images we use for validation since we choose them aut</w:t>
       </w:r>
       <w:bookmarkStart w:id="0" w:name="_GoBack"/>
       <w:bookmarkEnd w:id="0"/>
@@ -368,7 +352,91 @@
         <w:rPr>
           <w:lang w:val="en-GB"/>
         </w:rPr>
-        <w:t xml:space="preserve"> you will find some comments about the decisions we took.</w:t>
+        <w:t>omatically using a fixed seed.</w:t>
+      </w:r>
+    </w:p>
+    <w:p>
+      <w:pPr>
+        <w:rPr>
+          <w:lang w:val="en-GB"/>
+        </w:rPr>
+      </w:pPr>
+    </w:p>
+    <w:p>
+      <w:pPr>
+        <w:rPr>
+          <w:lang w:val="en-GB"/>
+        </w:rPr>
+      </w:pPr>
+      <w:r>
+        <w:rPr>
+          <w:lang w:val="en-GB"/>
+        </w:rPr>
+        <w:t>The approach we chose was to start without using transfer learning, trying to improve the score as much as possible. Once we reached the best we could</w:t>
+      </w:r>
+      <w:r>
+        <w:rPr>
+          <w:lang w:val="en-GB"/>
+        </w:rPr>
+        <w:t>,</w:t>
+      </w:r>
+      <w:r>
+        <w:rPr>
+          <w:lang w:val="en-GB"/>
+        </w:rPr>
+        <w:t xml:space="preserve"> we moved to transfer learning</w:t>
+      </w:r>
+      <w:r>
+        <w:rPr>
+          <w:lang w:val="en-GB"/>
+        </w:rPr>
+        <w:t>, trying to optimize our model as much as possible.</w:t>
+      </w:r>
+      <w:r>
+        <w:rPr>
+          <w:lang w:val="en-GB"/>
+        </w:rPr>
+        <w:t xml:space="preserve"> For what concerns transfer learning, we tried to use different models and noticed inceptionV3 was the one which gave us the best result.</w:t>
+      </w:r>
+    </w:p>
+    <w:p>
+      <w:pPr>
+        <w:rPr>
+          <w:lang w:val="en-GB"/>
+        </w:rPr>
+      </w:pPr>
+      <w:r>
+        <w:rPr>
+          <w:lang w:val="en-GB"/>
+        </w:rPr>
+        <w:t xml:space="preserve">In both notebooks the first cells were added to make everything work with Google </w:t>
+      </w:r>
+      <w:proofErr w:type="spellStart"/>
+      <w:r>
+        <w:rPr>
+          <w:lang w:val="en-GB"/>
+        </w:rPr>
+        <w:t>Colab</w:t>
+      </w:r>
+      <w:proofErr w:type="spellEnd"/>
+      <w:r>
+        <w:rPr>
+          <w:lang w:val="en-GB"/>
+        </w:rPr>
+        <w:t>, importing a .zip file containing all the images from Google Drive.</w:t>
+      </w:r>
+    </w:p>
+    <w:p>
+      <w:pPr>
+        <w:rPr>
+          <w:lang w:val="en-GB"/>
+        </w:rPr>
+      </w:pPr>
+      <w:r>
+        <w:rPr>
+          <w:lang w:val="en-GB"/>
+        </w:rPr>
+        <w:t>At the beginning and in the code of the notebooks you will find some comments about the decisions we took.</w:t>
       </w:r>
       <w:r>
         <w:rPr>

</xml_diff>